<commit_message>
GW: Progressed presentation & writeup
</commit_message>
<xml_diff>
--- a/Project Writeup.docx
+++ b/Project Writeup.docx
@@ -121,7 +121,21 @@
           <w:rFonts w:ascii="Times New Roman" w:hAnsi="Times New Roman" w:cs="Times New Roman"/>
           <w:sz w:val="24"/>
         </w:rPr>
-        <w:t>was intended to investigate various Python implementations and evaluate them, based primarily on performance. The implementations are: CPython 2 and 3 (the default Python implementation), PyPy 2 and 3 (just-in-time Python compilers), IronPython (an implementation of Python on the .NET runtime, or Common Language Runtime (CLR)), and Jython (an implementation of Python on the Java Virtual Machine (JVM)).</w:t>
+        <w:t xml:space="preserve">was intended to investigate various Python implementations and evaluate them, based primarily on performance. The implementations are: CPython 2 and 3 (the default Python implementation), PyPy 2 and 3 (just-in-time </w:t>
+      </w:r>
+      <w:r>
+        <w:rPr>
+          <w:rFonts w:ascii="Times New Roman" w:hAnsi="Times New Roman" w:cs="Times New Roman"/>
+          <w:sz w:val="24"/>
+        </w:rPr>
+        <w:t xml:space="preserve">(JIT) </w:t>
+      </w:r>
+      <w:r>
+        <w:rPr>
+          <w:rFonts w:ascii="Times New Roman" w:hAnsi="Times New Roman" w:cs="Times New Roman"/>
+          <w:sz w:val="24"/>
+        </w:rPr>
+        <w:t>Python compilers), IronPython (an implementation of Python on the .NET runtime, or Common Language Runtime (CLR)), and Jython (an implementation of Python on the Java Virtual Machine (JVM)).</w:t>
       </w:r>
     </w:p>
     <w:p>
@@ -478,7 +492,15 @@
           <w:sz w:val="24"/>
           <w:szCs w:val="24"/>
         </w:rPr>
-        <w:t>d</w:t>
+        <w:t xml:space="preserve">d </w:t>
+      </w:r>
+      <w:r>
+        <w:rPr>
+          <w:rFonts w:ascii="Times New Roman" w:hAnsi="Times New Roman" w:cs="Times New Roman"/>
+          <w:sz w:val="24"/>
+          <w:szCs w:val="24"/>
+        </w:rPr>
+        <w:t xml:space="preserve">+ </w:t>
       </w:r>
       <w:r>
         <w:rPr>
@@ -487,7 +509,7 @@
           <w:sz w:val="24"/>
           <w:szCs w:val="24"/>
         </w:rPr>
-        <w:t xml:space="preserve"> </w:t>
+        <w:t xml:space="preserve">e </w:t>
       </w:r>
       <w:r>
         <w:rPr>
@@ -504,7 +526,15 @@
           <w:sz w:val="24"/>
           <w:szCs w:val="24"/>
         </w:rPr>
-        <w:t>e</w:t>
+        <w:t xml:space="preserve">f </w:t>
+      </w:r>
+      <w:r>
+        <w:rPr>
+          <w:rFonts w:ascii="Times New Roman" w:hAnsi="Times New Roman" w:cs="Times New Roman"/>
+          <w:sz w:val="24"/>
+          <w:szCs w:val="24"/>
+        </w:rPr>
+        <w:t xml:space="preserve">= </w:t>
       </w:r>
       <w:r>
         <w:rPr>
@@ -513,7 +543,7 @@
           <w:sz w:val="24"/>
           <w:szCs w:val="24"/>
         </w:rPr>
-        <w:t xml:space="preserve"> </w:t>
+        <w:t xml:space="preserve">f </w:t>
       </w:r>
       <w:r>
         <w:rPr>
@@ -530,7 +560,7 @@
           <w:sz w:val="24"/>
           <w:szCs w:val="24"/>
         </w:rPr>
-        <w:t>f</w:t>
+        <w:t>g</w:t>
       </w:r>
       <w:r>
         <w:rPr>
@@ -539,58 +569,6 @@
           <w:sz w:val="24"/>
           <w:szCs w:val="24"/>
         </w:rPr>
-        <w:t xml:space="preserve"> </w:t>
-      </w:r>
-      <w:r>
-        <w:rPr>
-          <w:rFonts w:ascii="Times New Roman" w:hAnsi="Times New Roman" w:cs="Times New Roman"/>
-          <w:sz w:val="24"/>
-          <w:szCs w:val="24"/>
-        </w:rPr>
-        <w:t xml:space="preserve">= </w:t>
-      </w:r>
-      <w:r>
-        <w:rPr>
-          <w:rFonts w:ascii="Times New Roman" w:hAnsi="Times New Roman" w:cs="Times New Roman"/>
-          <w:i/>
-          <w:sz w:val="24"/>
-          <w:szCs w:val="24"/>
-        </w:rPr>
-        <w:t>f</w:t>
-      </w:r>
-      <w:r>
-        <w:rPr>
-          <w:rFonts w:ascii="Times New Roman" w:hAnsi="Times New Roman" w:cs="Times New Roman"/>
-          <w:i/>
-          <w:sz w:val="24"/>
-          <w:szCs w:val="24"/>
-        </w:rPr>
-        <w:t xml:space="preserve"> </w:t>
-      </w:r>
-      <w:r>
-        <w:rPr>
-          <w:rFonts w:ascii="Times New Roman" w:hAnsi="Times New Roman" w:cs="Times New Roman"/>
-          <w:sz w:val="24"/>
-          <w:szCs w:val="24"/>
-        </w:rPr>
-        <w:t xml:space="preserve">+ </w:t>
-      </w:r>
-      <w:r>
-        <w:rPr>
-          <w:rFonts w:ascii="Times New Roman" w:hAnsi="Times New Roman" w:cs="Times New Roman"/>
-          <w:i/>
-          <w:sz w:val="24"/>
-          <w:szCs w:val="24"/>
-        </w:rPr>
-        <w:t>g</w:t>
-      </w:r>
-      <w:r>
-        <w:rPr>
-          <w:rFonts w:ascii="Times New Roman" w:hAnsi="Times New Roman" w:cs="Times New Roman"/>
-          <w:i/>
-          <w:sz w:val="24"/>
-          <w:szCs w:val="24"/>
-        </w:rPr>
         <w:t xml:space="preserve">, </w:t>
       </w:r>
       <w:r>
@@ -659,33 +637,413 @@
           <w:szCs w:val="24"/>
         </w:rPr>
       </w:pPr>
+      <w:r>
+        <w:rPr>
+          <w:rFonts w:ascii="Times New Roman" w:hAnsi="Times New Roman" w:cs="Times New Roman"/>
+          <w:sz w:val="24"/>
+          <w:szCs w:val="24"/>
+        </w:rPr>
+        <w:lastRenderedPageBreak/>
+        <w:tab/>
+        <w:t xml:space="preserve">According to the data, </w:t>
+      </w:r>
+      <w:r>
+        <w:rPr>
+          <w:rFonts w:ascii="Times New Roman" w:hAnsi="Times New Roman" w:cs="Times New Roman"/>
+          <w:sz w:val="24"/>
+          <w:szCs w:val="24"/>
+        </w:rPr>
+        <w:t>the</w:t>
+      </w:r>
+      <w:r>
+        <w:rPr>
+          <w:rFonts w:ascii="Times New Roman" w:hAnsi="Times New Roman" w:cs="Times New Roman"/>
+          <w:sz w:val="24"/>
+          <w:szCs w:val="24"/>
+        </w:rPr>
+        <w:t xml:space="preserve"> Python implementations</w:t>
+      </w:r>
+      <w:r>
+        <w:rPr>
+          <w:rFonts w:ascii="Times New Roman" w:hAnsi="Times New Roman" w:cs="Times New Roman"/>
+          <w:sz w:val="24"/>
+          <w:szCs w:val="24"/>
+        </w:rPr>
+        <w:t>, in approximate order from best to worst performing, are</w:t>
+      </w:r>
+      <w:r>
+        <w:rPr>
+          <w:rFonts w:ascii="Times New Roman" w:hAnsi="Times New Roman" w:cs="Times New Roman"/>
+          <w:sz w:val="24"/>
+          <w:szCs w:val="24"/>
+        </w:rPr>
+        <w:t xml:space="preserve"> PyPy 2, PyPy 3, CPython 2, CPython 3, Jython, and IronPython. </w:t>
+      </w:r>
+      <w:r>
+        <w:rPr>
+          <w:rFonts w:ascii="Times New Roman" w:hAnsi="Times New Roman" w:cs="Times New Roman"/>
+          <w:sz w:val="24"/>
+          <w:szCs w:val="24"/>
+        </w:rPr>
+        <w:t xml:space="preserve">The reasons for this will now be examined. </w:t>
+      </w:r>
     </w:p>
     <w:p>
       <w:pPr>
         <w:spacing w:after="0" w:line="480" w:lineRule="auto"/>
-        <w:rPr>
-          <w:rFonts w:ascii="Times New Roman" w:hAnsi="Times New Roman" w:cs="Times New Roman"/>
-          <w:sz w:val="24"/>
-          <w:szCs w:val="24"/>
-        </w:rPr>
-      </w:pPr>
-      <w:r>
-        <w:rPr>
-          <w:rFonts w:ascii="Times New Roman" w:hAnsi="Times New Roman" w:cs="Times New Roman"/>
-          <w:sz w:val="24"/>
-          <w:szCs w:val="24"/>
-        </w:rPr>
-        <w:t>(cut down the descriptions if running out of space</w:t>
+        <w:ind w:firstLine="720"/>
+        <w:rPr>
+          <w:rFonts w:ascii="Times New Roman" w:hAnsi="Times New Roman" w:cs="Times New Roman"/>
+          <w:sz w:val="24"/>
+          <w:szCs w:val="24"/>
+        </w:rPr>
+      </w:pPr>
+      <w:r>
+        <w:rPr>
+          <w:rFonts w:ascii="Times New Roman" w:hAnsi="Times New Roman" w:cs="Times New Roman"/>
+          <w:sz w:val="24"/>
+          <w:szCs w:val="24"/>
+        </w:rPr>
+        <w:t xml:space="preserve">PyPy </w:t>
+      </w:r>
+      <w:r>
+        <w:rPr>
+          <w:rFonts w:ascii="Times New Roman" w:hAnsi="Times New Roman" w:cs="Times New Roman"/>
+          <w:sz w:val="24"/>
+          <w:szCs w:val="24"/>
+        </w:rPr>
+        <w:t xml:space="preserve">uses a tracing </w:t>
+      </w:r>
+      <w:r>
+        <w:rPr>
+          <w:rFonts w:ascii="Times New Roman" w:hAnsi="Times New Roman" w:cs="Times New Roman"/>
+          <w:sz w:val="24"/>
+          <w:szCs w:val="24"/>
+        </w:rPr>
+        <w:t>JIT</w:t>
+      </w:r>
+      <w:r>
+        <w:rPr>
+          <w:rFonts w:ascii="Times New Roman" w:hAnsi="Times New Roman" w:cs="Times New Roman"/>
+          <w:sz w:val="24"/>
+          <w:szCs w:val="24"/>
+        </w:rPr>
+        <w:t xml:space="preserve"> compiler</w:t>
+      </w:r>
+      <w:r>
+        <w:rPr>
+          <w:rFonts w:ascii="Times New Roman" w:hAnsi="Times New Roman" w:cs="Times New Roman"/>
+          <w:sz w:val="24"/>
+          <w:szCs w:val="24"/>
+        </w:rPr>
+        <w:t>, which</w:t>
+      </w:r>
+      <w:r>
+        <w:rPr>
+          <w:rFonts w:ascii="Times New Roman" w:hAnsi="Times New Roman" w:cs="Times New Roman"/>
+          <w:sz w:val="24"/>
+          <w:szCs w:val="24"/>
+        </w:rPr>
+        <w:t xml:space="preserve">, like most compilers, is faster than CPython’s interpreter. It ends up being faster than IronPython and Jython’s respective JIT compilers, as well. Now, </w:t>
+      </w:r>
+      <w:r>
+        <w:rPr>
+          <w:rFonts w:ascii="Times New Roman" w:hAnsi="Times New Roman" w:cs="Times New Roman"/>
+          <w:sz w:val="24"/>
+          <w:szCs w:val="24"/>
+        </w:rPr>
+        <w:t>PyPy 2 is faster than PyPy 3 largely because CPython 2 is faster than CPython 3</w:t>
+      </w:r>
+      <w:r>
+        <w:rPr>
+          <w:rFonts w:ascii="Times New Roman" w:hAnsi="Times New Roman" w:cs="Times New Roman"/>
+          <w:sz w:val="24"/>
+          <w:szCs w:val="24"/>
+        </w:rPr>
+        <w:t xml:space="preserve">. PyPy </w:t>
+      </w:r>
+      <w:r>
+        <w:rPr>
+          <w:rFonts w:ascii="Times New Roman" w:hAnsi="Times New Roman" w:cs="Times New Roman"/>
+          <w:sz w:val="24"/>
+          <w:szCs w:val="24"/>
+        </w:rPr>
+        <w:t xml:space="preserve">also </w:t>
+      </w:r>
+      <w:r>
+        <w:rPr>
+          <w:rFonts w:ascii="Times New Roman" w:hAnsi="Times New Roman" w:cs="Times New Roman"/>
+          <w:sz w:val="24"/>
+          <w:szCs w:val="24"/>
+        </w:rPr>
+        <w:t>has an e</w:t>
+      </w:r>
+      <w:r>
+        <w:rPr>
+          <w:rFonts w:ascii="Times New Roman" w:hAnsi="Times New Roman" w:cs="Times New Roman"/>
+          <w:sz w:val="24"/>
+          <w:szCs w:val="24"/>
+        </w:rPr>
+        <w:t xml:space="preserve">fficient garbage collector that results in programs using </w:t>
+      </w:r>
+      <w:r>
+        <w:rPr>
+          <w:rFonts w:ascii="Times New Roman" w:hAnsi="Times New Roman" w:cs="Times New Roman"/>
+          <w:sz w:val="24"/>
+          <w:szCs w:val="24"/>
+        </w:rPr>
+        <w:t xml:space="preserve">much </w:t>
+      </w:r>
+      <w:r>
+        <w:rPr>
+          <w:rFonts w:ascii="Times New Roman" w:hAnsi="Times New Roman" w:cs="Times New Roman"/>
+          <w:sz w:val="24"/>
+          <w:szCs w:val="24"/>
+        </w:rPr>
+        <w:t>less memory</w:t>
+      </w:r>
+      <w:r>
+        <w:rPr>
+          <w:rFonts w:ascii="Times New Roman" w:hAnsi="Times New Roman" w:cs="Times New Roman"/>
+          <w:sz w:val="24"/>
+          <w:szCs w:val="24"/>
+        </w:rPr>
+        <w:t xml:space="preserve"> than in CPython. Furthermore, PyPy 2 and 3 are extremely compatible with Python 2.7 and Python 3.6.9’s core language</w:t>
+      </w:r>
+      <w:r>
+        <w:rPr>
+          <w:rFonts w:ascii="Times New Roman" w:hAnsi="Times New Roman" w:cs="Times New Roman"/>
+          <w:sz w:val="24"/>
+          <w:szCs w:val="24"/>
+        </w:rPr>
+        <w:t>s</w:t>
+      </w:r>
+      <w:r>
+        <w:rPr>
+          <w:rFonts w:ascii="Times New Roman" w:hAnsi="Times New Roman" w:cs="Times New Roman"/>
+          <w:sz w:val="24"/>
+          <w:szCs w:val="24"/>
+        </w:rPr>
+        <w:t xml:space="preserve">, respectively, establishing PyPy as one of the best Python implementations. </w:t>
+      </w:r>
+    </w:p>
+    <w:p>
+      <w:pPr>
+        <w:spacing w:after="0" w:line="480" w:lineRule="auto"/>
+        <w:ind w:firstLine="720"/>
+        <w:rPr>
+          <w:rFonts w:ascii="Times New Roman" w:hAnsi="Times New Roman" w:cs="Times New Roman"/>
+          <w:sz w:val="24"/>
+          <w:szCs w:val="24"/>
+        </w:rPr>
+      </w:pPr>
+      <w:r>
+        <w:rPr>
+          <w:rFonts w:ascii="Times New Roman" w:hAnsi="Times New Roman" w:cs="Times New Roman"/>
+          <w:sz w:val="24"/>
+          <w:szCs w:val="24"/>
+        </w:rPr>
+        <w:t>CPython</w:t>
+      </w:r>
+      <w:r>
+        <w:rPr>
+          <w:rFonts w:ascii="Times New Roman" w:hAnsi="Times New Roman" w:cs="Times New Roman"/>
+          <w:sz w:val="24"/>
+          <w:szCs w:val="24"/>
+        </w:rPr>
+        <w:t xml:space="preserve">’s use of an interpreter should make it the slowest Python implementation, yet it ends up being faster than </w:t>
+      </w:r>
+      <w:r>
+        <w:rPr>
+          <w:rFonts w:ascii="Times New Roman" w:hAnsi="Times New Roman" w:cs="Times New Roman"/>
+          <w:sz w:val="24"/>
+          <w:szCs w:val="24"/>
+        </w:rPr>
+        <w:t xml:space="preserve">IronPython and </w:t>
+      </w:r>
+      <w:r>
+        <w:rPr>
+          <w:rFonts w:ascii="Times New Roman" w:hAnsi="Times New Roman" w:cs="Times New Roman"/>
+          <w:sz w:val="24"/>
+          <w:szCs w:val="24"/>
+        </w:rPr>
+        <w:t>Jython, even though their runtimes make use of JIT compilers.</w:t>
+      </w:r>
+      <w:r>
+        <w:rPr>
+          <w:rFonts w:ascii="Times New Roman" w:hAnsi="Times New Roman" w:cs="Times New Roman"/>
+          <w:sz w:val="24"/>
+          <w:szCs w:val="24"/>
+        </w:rPr>
+        <w:t xml:space="preserve"> Between the two versions, </w:t>
+      </w:r>
+      <w:r>
+        <w:rPr>
+          <w:rFonts w:ascii="Times New Roman" w:hAnsi="Times New Roman" w:cs="Times New Roman"/>
+          <w:sz w:val="24"/>
+          <w:szCs w:val="24"/>
+        </w:rPr>
+        <w:t xml:space="preserve">CPython 2 is faster than CPython 3 </w:t>
+      </w:r>
+      <w:r>
+        <w:rPr>
+          <w:rFonts w:ascii="Times New Roman" w:hAnsi="Times New Roman" w:cs="Times New Roman"/>
+          <w:sz w:val="24"/>
+          <w:szCs w:val="24"/>
+        </w:rPr>
+        <w:t xml:space="preserve">due to the fact that, </w:t>
+      </w:r>
+      <w:r>
+        <w:rPr>
+          <w:rFonts w:ascii="Times New Roman" w:hAnsi="Times New Roman" w:cs="Times New Roman"/>
+          <w:sz w:val="24"/>
+          <w:szCs w:val="24"/>
+        </w:rPr>
+        <w:t>in CPython 3, an int is what a long was in CPython 2, and longs do not exist</w:t>
+      </w:r>
+      <w:r>
+        <w:rPr>
+          <w:rFonts w:ascii="Times New Roman" w:hAnsi="Times New Roman" w:cs="Times New Roman"/>
+          <w:sz w:val="24"/>
+          <w:szCs w:val="24"/>
+        </w:rPr>
+        <w:t>. Thus, ints in CPython 3 are twice as big as ints in CPython 2, and operations with ints take much longer in CPython 3.</w:t>
+      </w:r>
+    </w:p>
+    <w:p>
+      <w:pPr>
+        <w:spacing w:after="0" w:line="480" w:lineRule="auto"/>
+        <w:ind w:firstLine="720"/>
+        <w:rPr>
+          <w:rFonts w:ascii="Times New Roman" w:hAnsi="Times New Roman" w:cs="Times New Roman"/>
+          <w:sz w:val="24"/>
+          <w:szCs w:val="24"/>
+        </w:rPr>
+      </w:pPr>
+      <w:r>
+        <w:rPr>
+          <w:rFonts w:ascii="Times New Roman" w:hAnsi="Times New Roman" w:cs="Times New Roman"/>
+          <w:sz w:val="24"/>
+          <w:szCs w:val="24"/>
+        </w:rPr>
+        <w:t>Jython</w:t>
       </w:r>
       <w:bookmarkStart w:id="0" w:name="_GoBack"/>
       <w:bookmarkEnd w:id="0"/>
-      <w:r>
-        <w:rPr>
-          <w:rFonts w:ascii="Times New Roman" w:hAnsi="Times New Roman" w:cs="Times New Roman"/>
-          <w:sz w:val="24"/>
-          <w:szCs w:val="24"/>
-        </w:rPr>
-        <w:t>)</w:t>
+    </w:p>
+    <w:p>
+      <w:pPr>
+        <w:spacing w:after="0" w:line="480" w:lineRule="auto"/>
+        <w:ind w:firstLine="720"/>
+        <w:rPr>
+          <w:rFonts w:ascii="Times New Roman" w:hAnsi="Times New Roman" w:cs="Times New Roman"/>
+          <w:sz w:val="24"/>
+          <w:szCs w:val="24"/>
+        </w:rPr>
+      </w:pPr>
+    </w:p>
+    <w:p>
+      <w:pPr>
+        <w:spacing w:after="0" w:line="480" w:lineRule="auto"/>
+        <w:ind w:firstLine="720"/>
+        <w:rPr>
+          <w:rFonts w:ascii="Times New Roman" w:hAnsi="Times New Roman" w:cs="Times New Roman"/>
+          <w:sz w:val="24"/>
+          <w:szCs w:val="24"/>
+        </w:rPr>
+      </w:pPr>
+    </w:p>
+    <w:p>
+      <w:pPr>
+        <w:spacing w:after="0" w:line="480" w:lineRule="auto"/>
+        <w:ind w:firstLine="720"/>
+        <w:rPr>
+          <w:rFonts w:ascii="Times New Roman" w:hAnsi="Times New Roman" w:cs="Times New Roman"/>
+          <w:sz w:val="24"/>
+          <w:szCs w:val="24"/>
+        </w:rPr>
+      </w:pPr>
+    </w:p>
+    <w:p>
+      <w:pPr>
+        <w:spacing w:after="0" w:line="480" w:lineRule="auto"/>
+        <w:ind w:firstLine="720"/>
+        <w:rPr>
+          <w:rFonts w:ascii="Times New Roman" w:hAnsi="Times New Roman" w:cs="Times New Roman"/>
+          <w:sz w:val="24"/>
+          <w:szCs w:val="24"/>
+        </w:rPr>
+      </w:pPr>
+      <w:r>
+        <w:rPr>
+          <w:rFonts w:ascii="Times New Roman" w:hAnsi="Times New Roman" w:cs="Times New Roman"/>
+          <w:sz w:val="24"/>
+          <w:szCs w:val="24"/>
+        </w:rPr>
+        <w:t xml:space="preserve">However, the aforementioned order does not always hold. </w:t>
+      </w:r>
+    </w:p>
+    <w:p>
+      <w:pPr>
+        <w:spacing w:after="0" w:line="480" w:lineRule="auto"/>
+        <w:ind w:firstLine="720"/>
+        <w:rPr>
+          <w:rFonts w:ascii="Times New Roman" w:hAnsi="Times New Roman" w:cs="Times New Roman"/>
+          <w:sz w:val="24"/>
+          <w:szCs w:val="24"/>
+        </w:rPr>
+      </w:pPr>
+      <w:r>
+        <w:rPr>
+          <w:rFonts w:ascii="Times New Roman" w:hAnsi="Times New Roman" w:cs="Times New Roman"/>
+          <w:sz w:val="24"/>
+          <w:szCs w:val="24"/>
+        </w:rPr>
+        <w:t>And then lead into exceptions, and then introduce idea that IronPython and Jython may end up being better than CPython in the long run (challenge the conclusions reached in the “usual” paragraphs)</w:t>
+      </w:r>
+    </w:p>
+    <w:p>
+      <w:pPr>
+        <w:spacing w:after="0" w:line="480" w:lineRule="auto"/>
+        <w:rPr>
+          <w:rFonts w:ascii="Times New Roman" w:hAnsi="Times New Roman" w:cs="Times New Roman"/>
+          <w:sz w:val="24"/>
+          <w:szCs w:val="24"/>
+        </w:rPr>
+      </w:pPr>
+    </w:p>
+    <w:p>
+      <w:pPr>
+        <w:spacing w:after="0" w:line="480" w:lineRule="auto"/>
+        <w:rPr>
+          <w:rFonts w:ascii="Times New Roman" w:hAnsi="Times New Roman" w:cs="Times New Roman"/>
+          <w:sz w:val="24"/>
+          <w:szCs w:val="24"/>
+        </w:rPr>
+      </w:pPr>
+      <w:r>
+        <w:rPr>
+          <w:rFonts w:ascii="Times New Roman" w:hAnsi="Times New Roman" w:cs="Times New Roman"/>
+          <w:sz w:val="24"/>
+          <w:szCs w:val="24"/>
+        </w:rPr>
+        <w:t xml:space="preserve">(cut down the </w:t>
+      </w:r>
+      <w:r>
+        <w:rPr>
+          <w:rFonts w:ascii="Times New Roman" w:hAnsi="Times New Roman" w:cs="Times New Roman"/>
+          <w:sz w:val="24"/>
+          <w:szCs w:val="24"/>
+        </w:rPr>
+        <w:t xml:space="preserve">program </w:t>
+      </w:r>
+      <w:r>
+        <w:rPr>
+          <w:rFonts w:ascii="Times New Roman" w:hAnsi="Times New Roman" w:cs="Times New Roman"/>
+          <w:sz w:val="24"/>
+          <w:szCs w:val="24"/>
+        </w:rPr>
+        <w:t>descriptions if running out of space)</w:t>
       </w:r>
     </w:p>
     <w:sectPr>
@@ -817,7 +1175,7 @@
             <w:sz w:val="24"/>
             <w:szCs w:val="24"/>
           </w:rPr>
-          <w:t>2</w:t>
+          <w:t>3</w:t>
         </w:r>
         <w:r>
           <w:rPr>

</xml_diff>

<commit_message>
GW: Finished slides and writeup
</commit_message>
<xml_diff>
--- a/Project Writeup.docx
+++ b/Project Writeup.docx
@@ -90,7 +90,25 @@
           <w:sz w:val="24"/>
           <w:szCs w:val="24"/>
         </w:rPr>
-        <w:t>Comparisons in Performance Between Python Implementations</w:t>
+        <w:t xml:space="preserve">Comparisons in Performance </w:t>
+      </w:r>
+      <w:proofErr w:type="gramStart"/>
+      <w:r>
+        <w:rPr>
+          <w:rFonts w:ascii="Times New Roman" w:hAnsi="Times New Roman" w:cs="Times New Roman"/>
+          <w:sz w:val="24"/>
+          <w:szCs w:val="24"/>
+        </w:rPr>
+        <w:t>Between</w:t>
+      </w:r>
+      <w:proofErr w:type="gramEnd"/>
+      <w:r>
+        <w:rPr>
+          <w:rFonts w:ascii="Times New Roman" w:hAnsi="Times New Roman" w:cs="Times New Roman"/>
+          <w:sz w:val="24"/>
+          <w:szCs w:val="24"/>
+        </w:rPr>
+        <w:t xml:space="preserve"> Python Implementations</w:t>
       </w:r>
     </w:p>
     <w:p>
@@ -121,7 +139,21 @@
           <w:rFonts w:ascii="Times New Roman" w:hAnsi="Times New Roman" w:cs="Times New Roman"/>
           <w:sz w:val="24"/>
         </w:rPr>
-        <w:t xml:space="preserve">was intended to investigate various Python implementations and evaluate them, based primarily on performance. The implementations are: CPython 2 and 3 (the default Python implementation), PyPy 2 and 3 (just-in-time </w:t>
+        <w:t>was intended to investigate various Python implementations and evaluate them, based primarily on performance. The implementations are: CPython 2 and 3 (the default Python implementation</w:t>
+      </w:r>
+      <w:r>
+        <w:rPr>
+          <w:rFonts w:ascii="Times New Roman" w:hAnsi="Times New Roman" w:cs="Times New Roman"/>
+          <w:sz w:val="24"/>
+        </w:rPr>
+        <w:t>s</w:t>
+      </w:r>
+      <w:r>
+        <w:rPr>
+          <w:rFonts w:ascii="Times New Roman" w:hAnsi="Times New Roman" w:cs="Times New Roman"/>
+          <w:sz w:val="24"/>
+        </w:rPr>
+        <w:t xml:space="preserve">), PyPy 2 and 3 (just-in-time </w:t>
       </w:r>
       <w:r>
         <w:rPr>
@@ -135,7 +167,35 @@
           <w:rFonts w:ascii="Times New Roman" w:hAnsi="Times New Roman" w:cs="Times New Roman"/>
           <w:sz w:val="24"/>
         </w:rPr>
-        <w:t>Python compilers), IronPython (an implementation of Python on the .NET runtime, or Common Language Runtime (CLR)), and Jython (an implementation of Python on the Java Virtual Machine (JVM)).</w:t>
+        <w:t xml:space="preserve">Python compilers), IronPython (an implementation of Python </w:t>
+      </w:r>
+      <w:r>
+        <w:rPr>
+          <w:rFonts w:ascii="Times New Roman" w:hAnsi="Times New Roman" w:cs="Times New Roman"/>
+          <w:sz w:val="24"/>
+        </w:rPr>
+        <w:t xml:space="preserve">2 </w:t>
+      </w:r>
+      <w:r>
+        <w:rPr>
+          <w:rFonts w:ascii="Times New Roman" w:hAnsi="Times New Roman" w:cs="Times New Roman"/>
+          <w:sz w:val="24"/>
+        </w:rPr>
+        <w:t xml:space="preserve">on the .NET runtime, or Common Language Runtime (CLR)), and Jython (an implementation of Python </w:t>
+      </w:r>
+      <w:r>
+        <w:rPr>
+          <w:rFonts w:ascii="Times New Roman" w:hAnsi="Times New Roman" w:cs="Times New Roman"/>
+          <w:sz w:val="24"/>
+        </w:rPr>
+        <w:t xml:space="preserve">2 </w:t>
+      </w:r>
+      <w:r>
+        <w:rPr>
+          <w:rFonts w:ascii="Times New Roman" w:hAnsi="Times New Roman" w:cs="Times New Roman"/>
+          <w:sz w:val="24"/>
+        </w:rPr>
+        <w:t>on the Java Virtual Machine (JVM)).</w:t>
       </w:r>
     </w:p>
     <w:p>
@@ -292,7 +352,43 @@
           <w:sz w:val="24"/>
           <w:szCs w:val="24"/>
         </w:rPr>
-        <w:t>rough N! permutations of 1 to N. Let the first number in the sequence be X. For each permutation, the first X numbers are reversed repeatedly, until X = 1. The maximum number of reversals, or flips, is returned at the end. N-Body 2 is a simulation of stellar bodies, which involves performing a constant number of calculations N times. N-Body 1 is identical to N-Body 2, except it uses “** 0.5” instead of “math.sqrt()” to calculate square roots.</w:t>
+        <w:t xml:space="preserve">rough N! </w:t>
+      </w:r>
+      <w:proofErr w:type="gramStart"/>
+      <w:r>
+        <w:rPr>
+          <w:rFonts w:ascii="Times New Roman" w:hAnsi="Times New Roman" w:cs="Times New Roman"/>
+          <w:sz w:val="24"/>
+          <w:szCs w:val="24"/>
+        </w:rPr>
+        <w:t>permutations</w:t>
+      </w:r>
+      <w:proofErr w:type="gramEnd"/>
+      <w:r>
+        <w:rPr>
+          <w:rFonts w:ascii="Times New Roman" w:hAnsi="Times New Roman" w:cs="Times New Roman"/>
+          <w:sz w:val="24"/>
+          <w:szCs w:val="24"/>
+        </w:rPr>
+        <w:t xml:space="preserve"> of 1 to N. Let the first number in the sequence be X. For each permutation, the first X numbers are reversed repeatedly, until X = 1. The maximum number of reversals, or flips, is returned at the end. N-Body 2 is a simulation of stellar bodies, which involves performing a constant number of calculations N times. N-Body 1 is identical to N-Body 2, except it uses “** 0.5” instead of “</w:t>
+      </w:r>
+      <w:proofErr w:type="gramStart"/>
+      <w:r>
+        <w:rPr>
+          <w:rFonts w:ascii="Times New Roman" w:hAnsi="Times New Roman" w:cs="Times New Roman"/>
+          <w:sz w:val="24"/>
+          <w:szCs w:val="24"/>
+        </w:rPr>
+        <w:t>math.sqrt(</w:t>
+      </w:r>
+      <w:proofErr w:type="gramEnd"/>
+      <w:r>
+        <w:rPr>
+          <w:rFonts w:ascii="Times New Roman" w:hAnsi="Times New Roman" w:cs="Times New Roman"/>
+          <w:sz w:val="24"/>
+          <w:szCs w:val="24"/>
+        </w:rPr>
+        <w:t>)” to calculate square roots.</w:t>
       </w:r>
       <w:r>
         <w:rPr>
@@ -332,31 +428,41 @@
           <w:sz w:val="24"/>
           <w:szCs w:val="24"/>
         </w:rPr>
-        <w:t xml:space="preserve"> </w:t>
-      </w:r>
-      <w:r>
-        <w:rPr>
-          <w:rFonts w:ascii="Times New Roman" w:hAnsi="Times New Roman" w:cs="Times New Roman"/>
-          <w:sz w:val="24"/>
-          <w:szCs w:val="24"/>
-        </w:rPr>
-        <w:t>(</w:t>
-      </w:r>
-      <w:r>
-        <w:rPr>
-          <w:rFonts w:ascii="Times New Roman" w:hAnsi="Times New Roman" w:cs="Times New Roman"/>
-          <w:sz w:val="24"/>
-          <w:szCs w:val="24"/>
-        </w:rPr>
-        <w:t>Can N queens be placed on an N-by-N chess board without threatening each other?</w:t>
-      </w:r>
-      <w:r>
-        <w:rPr>
-          <w:rFonts w:ascii="Times New Roman" w:hAnsi="Times New Roman" w:cs="Times New Roman"/>
-          <w:sz w:val="24"/>
-          <w:szCs w:val="24"/>
-        </w:rPr>
-        <w:t>). Knight’s Tour i</w:t>
+        <w:t xml:space="preserve">: </w:t>
+      </w:r>
+      <w:r>
+        <w:rPr>
+          <w:rFonts w:ascii="Times New Roman" w:hAnsi="Times New Roman" w:cs="Times New Roman"/>
+          <w:sz w:val="24"/>
+          <w:szCs w:val="24"/>
+        </w:rPr>
+        <w:t>Can N queens be placed on an N-by-N chess board without threatening each other</w:t>
+      </w:r>
+      <w:proofErr w:type="gramStart"/>
+      <w:r>
+        <w:rPr>
+          <w:rFonts w:ascii="Times New Roman" w:hAnsi="Times New Roman" w:cs="Times New Roman"/>
+          <w:sz w:val="24"/>
+          <w:szCs w:val="24"/>
+        </w:rPr>
+        <w:t>?</w:t>
+      </w:r>
+      <w:r>
+        <w:rPr>
+          <w:rFonts w:ascii="Times New Roman" w:hAnsi="Times New Roman" w:cs="Times New Roman"/>
+          <w:sz w:val="24"/>
+          <w:szCs w:val="24"/>
+        </w:rPr>
+        <w:t>.</w:t>
+      </w:r>
+      <w:proofErr w:type="gramEnd"/>
+      <w:r>
+        <w:rPr>
+          <w:rFonts w:ascii="Times New Roman" w:hAnsi="Times New Roman" w:cs="Times New Roman"/>
+          <w:sz w:val="24"/>
+          <w:szCs w:val="24"/>
+        </w:rPr>
+        <w:t xml:space="preserve"> Knight’s Tour i</w:t>
       </w:r>
       <w:r>
         <w:rPr>
@@ -372,7 +478,23 @@
           <w:sz w:val="24"/>
           <w:szCs w:val="24"/>
         </w:rPr>
-        <w:t xml:space="preserve">. The starting point can be changed, but it was always the top left corner of the board for the trials. Four Squares outputs all combinations of </w:t>
+        <w:t>. The starting point can be changed, but it was always the top left corner of the board for the trials. Four Squares outputs</w:t>
+      </w:r>
+      <w:r>
+        <w:rPr>
+          <w:rFonts w:ascii="Times New Roman" w:hAnsi="Times New Roman" w:cs="Times New Roman"/>
+          <w:sz w:val="24"/>
+          <w:szCs w:val="24"/>
+        </w:rPr>
+        <w:t xml:space="preserve"> all unique solutions to the four squares problem, or</w:t>
+      </w:r>
+      <w:r>
+        <w:rPr>
+          <w:rFonts w:ascii="Times New Roman" w:hAnsi="Times New Roman" w:cs="Times New Roman"/>
+          <w:sz w:val="24"/>
+          <w:szCs w:val="24"/>
+        </w:rPr>
+        <w:t xml:space="preserve"> all combinations of </w:t>
       </w:r>
       <w:r>
         <w:rPr>
@@ -593,7 +715,25 @@
           <w:sz w:val="24"/>
           <w:szCs w:val="24"/>
         </w:rPr>
-        <w:t>N choose 7 (N!/(N - 7)!) i</w:t>
+        <w:t>N choose 7 (N</w:t>
+      </w:r>
+      <w:proofErr w:type="gramStart"/>
+      <w:r>
+        <w:rPr>
+          <w:rFonts w:ascii="Times New Roman" w:hAnsi="Times New Roman" w:cs="Times New Roman"/>
+          <w:sz w:val="24"/>
+          <w:szCs w:val="24"/>
+        </w:rPr>
+        <w:t>!/</w:t>
+      </w:r>
+      <w:proofErr w:type="gramEnd"/>
+      <w:r>
+        <w:rPr>
+          <w:rFonts w:ascii="Times New Roman" w:hAnsi="Times New Roman" w:cs="Times New Roman"/>
+          <w:sz w:val="24"/>
+          <w:szCs w:val="24"/>
+        </w:rPr>
+        <w:t>(N - 7)!) i</w:t>
       </w:r>
       <w:r>
         <w:rPr>
@@ -625,7 +765,25 @@
           <w:sz w:val="24"/>
           <w:szCs w:val="24"/>
         </w:rPr>
-        <w:t>ns of a simulation of the 100 prisoners problem, in which 100 prisoners can each open a maximum of 50 out of 100 drawers in an attempt to find their number. No communication is allowed. All prisoners must find their number in order for any of them to win.</w:t>
+        <w:t xml:space="preserve">ns of a simulation of the 100 </w:t>
+      </w:r>
+      <w:proofErr w:type="gramStart"/>
+      <w:r>
+        <w:rPr>
+          <w:rFonts w:ascii="Times New Roman" w:hAnsi="Times New Roman" w:cs="Times New Roman"/>
+          <w:sz w:val="24"/>
+          <w:szCs w:val="24"/>
+        </w:rPr>
+        <w:t>prisoners</w:t>
+      </w:r>
+      <w:proofErr w:type="gramEnd"/>
+      <w:r>
+        <w:rPr>
+          <w:rFonts w:ascii="Times New Roman" w:hAnsi="Times New Roman" w:cs="Times New Roman"/>
+          <w:sz w:val="24"/>
+          <w:szCs w:val="24"/>
+        </w:rPr>
+        <w:t xml:space="preserve"> problem, in which 100 prisoners can each open a maximum of 50 out of 100 drawers in an attempt to find their number. No communication is allowed. All prisoners must find their number in order for any of them to win.</w:t>
       </w:r>
     </w:p>
     <w:p>
@@ -760,7 +918,23 @@
           <w:sz w:val="24"/>
           <w:szCs w:val="24"/>
         </w:rPr>
-        <w:t xml:space="preserve">. PyPy </w:t>
+        <w:t xml:space="preserve">. </w:t>
+      </w:r>
+      <w:r>
+        <w:rPr>
+          <w:rFonts w:ascii="Times New Roman" w:hAnsi="Times New Roman" w:cs="Times New Roman"/>
+          <w:sz w:val="24"/>
+          <w:szCs w:val="24"/>
+        </w:rPr>
+        <w:t xml:space="preserve">Outside of performance, </w:t>
+      </w:r>
+      <w:r>
+        <w:rPr>
+          <w:rFonts w:ascii="Times New Roman" w:hAnsi="Times New Roman" w:cs="Times New Roman"/>
+          <w:sz w:val="24"/>
+          <w:szCs w:val="24"/>
+        </w:rPr>
+        <w:t xml:space="preserve">PyPy </w:t>
       </w:r>
       <w:r>
         <w:rPr>
@@ -824,7 +998,23 @@
           <w:sz w:val="24"/>
           <w:szCs w:val="24"/>
         </w:rPr>
-        <w:t xml:space="preserve">, respectively, establishing PyPy as one of the best Python implementations. </w:t>
+        <w:t xml:space="preserve">, respectively, establishing PyPy as one of the best </w:t>
+      </w:r>
+      <w:r>
+        <w:rPr>
+          <w:rFonts w:ascii="Times New Roman" w:hAnsi="Times New Roman" w:cs="Times New Roman"/>
+          <w:sz w:val="24"/>
+          <w:szCs w:val="24"/>
+        </w:rPr>
+        <w:t xml:space="preserve">alternative </w:t>
+      </w:r>
+      <w:r>
+        <w:rPr>
+          <w:rFonts w:ascii="Times New Roman" w:hAnsi="Times New Roman" w:cs="Times New Roman"/>
+          <w:sz w:val="24"/>
+          <w:szCs w:val="24"/>
+        </w:rPr>
+        <w:t xml:space="preserve">Python implementations. </w:t>
       </w:r>
     </w:p>
     <w:p>
@@ -851,23 +1041,7 @@
           <w:sz w:val="24"/>
           <w:szCs w:val="24"/>
         </w:rPr>
-        <w:t xml:space="preserve">’s use of an interpreter should make it the slowest Python implementation, yet it ends up being faster than </w:t>
-      </w:r>
-      <w:r>
-        <w:rPr>
-          <w:rFonts w:ascii="Times New Roman" w:hAnsi="Times New Roman" w:cs="Times New Roman"/>
-          <w:sz w:val="24"/>
-          <w:szCs w:val="24"/>
-        </w:rPr>
-        <w:t xml:space="preserve">IronPython and </w:t>
-      </w:r>
-      <w:r>
-        <w:rPr>
-          <w:rFonts w:ascii="Times New Roman" w:hAnsi="Times New Roman" w:cs="Times New Roman"/>
-          <w:sz w:val="24"/>
-          <w:szCs w:val="24"/>
-        </w:rPr>
-        <w:t>Jython, even though their runtimes make use of JIT compilers.</w:t>
+        <w:t>’s use of an interpreter should make it the slowest Python implementation, yet it ends up being faster than IronPython and Jython, even though their runtimes make use of JIT compilers.</w:t>
       </w:r>
       <w:r>
         <w:rPr>
@@ -926,7 +1100,78 @@
           <w:sz w:val="24"/>
           <w:szCs w:val="24"/>
         </w:rPr>
-        <w:t>Jython</w:t>
+        <w:t>Jython is a Java implementation of Python that runs on the JVM</w:t>
+      </w:r>
+      <w:r>
+        <w:rPr>
+          <w:rFonts w:ascii="Times New Roman" w:hAnsi="Times New Roman" w:cs="Times New Roman"/>
+          <w:sz w:val="24"/>
+          <w:szCs w:val="24"/>
+        </w:rPr>
+        <w:t xml:space="preserve">, and thus, has access to all of Java’s libraries. Performance-wise, it is very similar to IronPython, </w:t>
+      </w:r>
+      <w:r>
+        <w:rPr>
+          <w:rFonts w:ascii="Times New Roman" w:hAnsi="Times New Roman" w:cs="Times New Roman"/>
+          <w:sz w:val="24"/>
+          <w:szCs w:val="24"/>
+        </w:rPr>
+        <w:t>a C# implementation of Python that runs on the CLR</w:t>
+      </w:r>
+      <w:r>
+        <w:rPr>
+          <w:rFonts w:ascii="Times New Roman" w:hAnsi="Times New Roman" w:cs="Times New Roman"/>
+          <w:sz w:val="24"/>
+          <w:szCs w:val="24"/>
+        </w:rPr>
+        <w:t>, and thus, has access to all .NET libraries. Even though they both have their respective JIT compilers,</w:t>
+      </w:r>
+      <w:r>
+        <w:t xml:space="preserve"> </w:t>
+      </w:r>
+      <w:r>
+        <w:t xml:space="preserve">they </w:t>
+      </w:r>
+      <w:r>
+        <w:rPr>
+          <w:rFonts w:ascii="Times New Roman" w:hAnsi="Times New Roman" w:cs="Times New Roman"/>
+          <w:sz w:val="24"/>
+          <w:szCs w:val="24"/>
+        </w:rPr>
+        <w:t>are the two slowest implementations due to inefficient translation into bytecode</w:t>
+      </w:r>
+      <w:r>
+        <w:rPr>
+          <w:rFonts w:ascii="Times New Roman" w:hAnsi="Times New Roman" w:cs="Times New Roman"/>
+          <w:sz w:val="24"/>
+          <w:szCs w:val="24"/>
+        </w:rPr>
+        <w:t xml:space="preserve">. Much of the information about this topic is outdated and contradictory, but the main conclusion that was drawn is that if it was known exactly why the translation was inefficient, it would have been rectified. Between the two, </w:t>
+      </w:r>
+      <w:r>
+        <w:rPr>
+          <w:rFonts w:ascii="Times New Roman" w:hAnsi="Times New Roman" w:cs="Times New Roman"/>
+          <w:sz w:val="24"/>
+          <w:szCs w:val="24"/>
+        </w:rPr>
+        <w:t xml:space="preserve">Jython is a bit faster than IronPython </w:t>
+      </w:r>
+      <w:r>
+        <w:rPr>
+          <w:rFonts w:ascii="Times New Roman" w:hAnsi="Times New Roman" w:cs="Times New Roman"/>
+          <w:sz w:val="24"/>
+          <w:szCs w:val="24"/>
+        </w:rPr>
+        <w:lastRenderedPageBreak/>
+        <w:t>because the JVM only compiles “hot” methods and interprets the rest, while the CLR compiles everything</w:t>
+      </w:r>
+      <w:r>
+        <w:rPr>
+          <w:rFonts w:ascii="Times New Roman" w:hAnsi="Times New Roman" w:cs="Times New Roman"/>
+          <w:sz w:val="24"/>
+          <w:szCs w:val="24"/>
+        </w:rPr>
+        <w:t>.</w:t>
       </w:r>
       <w:bookmarkStart w:id="0" w:name="_GoBack"/>
       <w:bookmarkEnd w:id="0"/>
@@ -941,6 +1186,22 @@
           <w:szCs w:val="24"/>
         </w:rPr>
       </w:pPr>
+      <w:r>
+        <w:rPr>
+          <w:rFonts w:ascii="Times New Roman" w:hAnsi="Times New Roman" w:cs="Times New Roman"/>
+          <w:sz w:val="24"/>
+          <w:szCs w:val="24"/>
+        </w:rPr>
+        <w:t xml:space="preserve">However, </w:t>
+      </w:r>
+      <w:r>
+        <w:rPr>
+          <w:rFonts w:ascii="Times New Roman" w:hAnsi="Times New Roman" w:cs="Times New Roman"/>
+          <w:sz w:val="24"/>
+          <w:szCs w:val="24"/>
+        </w:rPr>
+        <w:t>although each implementation is generally faster or slower than the others, there are numerous exceptions to the average order. For instance, Jython and IronPython suffer from an about 9.5 and 1.5 second JVM and CLR startup time, respectively. In practice, when one needs to run a program, their runtime has probably already been active for quite a while, effectively eliminating the startup time. This puts Jython firmly ahead of IronPython and closer to CPython performance-wise, although CPython is usually still faster.</w:t>
+      </w:r>
     </w:p>
     <w:p>
       <w:pPr>
@@ -952,6 +1213,38 @@
           <w:szCs w:val="24"/>
         </w:rPr>
       </w:pPr>
+      <w:r>
+        <w:rPr>
+          <w:rFonts w:ascii="Times New Roman" w:hAnsi="Times New Roman" w:cs="Times New Roman"/>
+          <w:sz w:val="24"/>
+          <w:szCs w:val="24"/>
+        </w:rPr>
+        <w:t>In programs that are mostly loops and/or run for an extended period of time, such as N-Body 1 and 2, Spectral Norm 6, and 100 Prisoners, Jython and IronPython catch up to and may even exceed CPython in terms of performance. This is due to their respective JIT compilers, which prove faster than CPython’s interpreters in the long run.</w:t>
+      </w:r>
+      <w:r>
+        <w:rPr>
+          <w:rFonts w:ascii="Times New Roman" w:hAnsi="Times New Roman" w:cs="Times New Roman"/>
+          <w:sz w:val="24"/>
+          <w:szCs w:val="24"/>
+        </w:rPr>
+        <w:t xml:space="preserve"> This, as well as Jython and IronPython’s access to the Java and .NET libraries, respectively, gives the two viability as alternat</w:t>
+      </w:r>
+      <w:r>
+        <w:rPr>
+          <w:rFonts w:ascii="Times New Roman" w:hAnsi="Times New Roman" w:cs="Times New Roman"/>
+          <w:sz w:val="24"/>
+          <w:szCs w:val="24"/>
+        </w:rPr>
+        <w:t>iv</w:t>
+      </w:r>
+      <w:r>
+        <w:rPr>
+          <w:rFonts w:ascii="Times New Roman" w:hAnsi="Times New Roman" w:cs="Times New Roman"/>
+          <w:sz w:val="24"/>
+          <w:szCs w:val="24"/>
+        </w:rPr>
+        <w:t>e Python implementations.</w:t>
+      </w:r>
     </w:p>
     <w:p>
       <w:pPr>
@@ -963,6 +1256,38 @@
           <w:szCs w:val="24"/>
         </w:rPr>
       </w:pPr>
+      <w:r>
+        <w:rPr>
+          <w:rFonts w:ascii="Times New Roman" w:hAnsi="Times New Roman" w:cs="Times New Roman"/>
+          <w:sz w:val="24"/>
+          <w:szCs w:val="24"/>
+        </w:rPr>
+        <w:t xml:space="preserve">In </w:t>
+      </w:r>
+      <w:r>
+        <w:rPr>
+          <w:rFonts w:ascii="Times New Roman" w:hAnsi="Times New Roman" w:cs="Times New Roman"/>
+          <w:sz w:val="24"/>
+          <w:szCs w:val="24"/>
+        </w:rPr>
+        <w:t xml:space="preserve">programs that involve numerous complex calculations, such as </w:t>
+      </w:r>
+      <w:r>
+        <w:rPr>
+          <w:rFonts w:ascii="Times New Roman" w:hAnsi="Times New Roman" w:cs="Times New Roman"/>
+          <w:sz w:val="24"/>
+          <w:szCs w:val="24"/>
+        </w:rPr>
+        <w:t>Spectral Norm 6 and especially 100 Prisoners, CPython 3</w:t>
+      </w:r>
+      <w:r>
+        <w:rPr>
+          <w:rFonts w:ascii="Times New Roman" w:hAnsi="Times New Roman" w:cs="Times New Roman"/>
+          <w:sz w:val="24"/>
+          <w:szCs w:val="24"/>
+        </w:rPr>
+        <w:t xml:space="preserve"> is much slower than CPython 2. This is due to the difference in the size of their ints, which results in operations with them taking longer in CPython 3 than in CPython 2. This time difference is amplified by the quantity of calculations in certain programs.</w:t>
+      </w:r>
     </w:p>
     <w:p>
       <w:pPr>
@@ -980,7 +1305,155 @@
           <w:sz w:val="24"/>
           <w:szCs w:val="24"/>
         </w:rPr>
-        <w:t xml:space="preserve">However, the aforementioned order does not always hold. </w:t>
+        <w:t xml:space="preserve">In </w:t>
+      </w:r>
+      <w:r>
+        <w:rPr>
+          <w:rFonts w:ascii="Times New Roman" w:hAnsi="Times New Roman" w:cs="Times New Roman"/>
+          <w:sz w:val="24"/>
+          <w:szCs w:val="24"/>
+        </w:rPr>
+        <w:t>N-Body 1</w:t>
+      </w:r>
+      <w:r>
+        <w:rPr>
+          <w:rFonts w:ascii="Times New Roman" w:hAnsi="Times New Roman" w:cs="Times New Roman"/>
+          <w:sz w:val="24"/>
+          <w:szCs w:val="24"/>
+        </w:rPr>
+        <w:t>, which</w:t>
+      </w:r>
+      <w:r>
+        <w:rPr>
+          <w:rFonts w:ascii="Times New Roman" w:hAnsi="Times New Roman" w:cs="Times New Roman"/>
+          <w:sz w:val="24"/>
+          <w:szCs w:val="24"/>
+        </w:rPr>
+        <w:t xml:space="preserve"> uses “** 0.5” </w:t>
+      </w:r>
+      <w:r>
+        <w:rPr>
+          <w:rFonts w:ascii="Times New Roman" w:hAnsi="Times New Roman" w:cs="Times New Roman"/>
+          <w:sz w:val="24"/>
+          <w:szCs w:val="24"/>
+        </w:rPr>
+        <w:t>to calculate the square root of a number, PyPy is much slower than in</w:t>
+      </w:r>
+      <w:r>
+        <w:rPr>
+          <w:rFonts w:ascii="Times New Roman" w:hAnsi="Times New Roman" w:cs="Times New Roman"/>
+          <w:sz w:val="24"/>
+          <w:szCs w:val="24"/>
+        </w:rPr>
+        <w:t xml:space="preserve"> N-Body 2</w:t>
+      </w:r>
+      <w:r>
+        <w:rPr>
+          <w:rFonts w:ascii="Times New Roman" w:hAnsi="Times New Roman" w:cs="Times New Roman"/>
+          <w:sz w:val="24"/>
+          <w:szCs w:val="24"/>
+        </w:rPr>
+        <w:t>, which</w:t>
+      </w:r>
+      <w:r>
+        <w:rPr>
+          <w:rFonts w:ascii="Times New Roman" w:hAnsi="Times New Roman" w:cs="Times New Roman"/>
+          <w:sz w:val="24"/>
+          <w:szCs w:val="24"/>
+        </w:rPr>
+        <w:t xml:space="preserve"> uses “math.sqrt()”</w:t>
+      </w:r>
+      <w:r>
+        <w:rPr>
+          <w:rFonts w:ascii="Times New Roman" w:hAnsi="Times New Roman" w:cs="Times New Roman"/>
+          <w:sz w:val="24"/>
+          <w:szCs w:val="24"/>
+        </w:rPr>
+        <w:t xml:space="preserve">. </w:t>
+      </w:r>
+      <w:r>
+        <w:rPr>
+          <w:rFonts w:ascii="Times New Roman" w:hAnsi="Times New Roman" w:cs="Times New Roman"/>
+          <w:sz w:val="24"/>
+          <w:szCs w:val="24"/>
+        </w:rPr>
+        <w:t>“** 0.5”</w:t>
+      </w:r>
+      <w:r>
+        <w:rPr>
+          <w:rFonts w:ascii="Times New Roman" w:hAnsi="Times New Roman" w:cs="Times New Roman"/>
+          <w:sz w:val="24"/>
+          <w:szCs w:val="24"/>
+        </w:rPr>
+        <w:t xml:space="preserve"> is known to be slower than </w:t>
+      </w:r>
+      <w:r>
+        <w:rPr>
+          <w:rFonts w:ascii="Times New Roman" w:hAnsi="Times New Roman" w:cs="Times New Roman"/>
+          <w:sz w:val="24"/>
+          <w:szCs w:val="24"/>
+        </w:rPr>
+        <w:t>“</w:t>
+      </w:r>
+      <w:proofErr w:type="gramStart"/>
+      <w:r>
+        <w:rPr>
+          <w:rFonts w:ascii="Times New Roman" w:hAnsi="Times New Roman" w:cs="Times New Roman"/>
+          <w:sz w:val="24"/>
+          <w:szCs w:val="24"/>
+        </w:rPr>
+        <w:t>math.sqrt(</w:t>
+      </w:r>
+      <w:proofErr w:type="gramEnd"/>
+      <w:r>
+        <w:rPr>
+          <w:rFonts w:ascii="Times New Roman" w:hAnsi="Times New Roman" w:cs="Times New Roman"/>
+          <w:sz w:val="24"/>
+          <w:szCs w:val="24"/>
+        </w:rPr>
+        <w:t>)</w:t>
+      </w:r>
+      <w:r>
+        <w:rPr>
+          <w:rFonts w:ascii="Times New Roman" w:hAnsi="Times New Roman" w:cs="Times New Roman"/>
+          <w:sz w:val="24"/>
+          <w:szCs w:val="24"/>
+        </w:rPr>
+        <w:t xml:space="preserve">” because the latter is a call to a C function, yet this performance difference is not found in any other implementation examined here. Only in PyPy is </w:t>
+      </w:r>
+      <w:r>
+        <w:rPr>
+          <w:rFonts w:ascii="Times New Roman" w:hAnsi="Times New Roman" w:cs="Times New Roman"/>
+          <w:sz w:val="24"/>
+          <w:szCs w:val="24"/>
+        </w:rPr>
+        <w:t>“** 0.5”</w:t>
+      </w:r>
+      <w:r>
+        <w:rPr>
+          <w:rFonts w:ascii="Times New Roman" w:hAnsi="Times New Roman" w:cs="Times New Roman"/>
+          <w:sz w:val="24"/>
+          <w:szCs w:val="24"/>
+        </w:rPr>
+        <w:t xml:space="preserve"> noticeably slower than “</w:t>
+      </w:r>
+      <w:proofErr w:type="gramStart"/>
+      <w:r>
+        <w:rPr>
+          <w:rFonts w:ascii="Times New Roman" w:hAnsi="Times New Roman" w:cs="Times New Roman"/>
+          <w:sz w:val="24"/>
+          <w:szCs w:val="24"/>
+        </w:rPr>
+        <w:t>math.sqrt(</w:t>
+      </w:r>
+      <w:proofErr w:type="gramEnd"/>
+      <w:r>
+        <w:rPr>
+          <w:rFonts w:ascii="Times New Roman" w:hAnsi="Times New Roman" w:cs="Times New Roman"/>
+          <w:sz w:val="24"/>
+          <w:szCs w:val="24"/>
+        </w:rPr>
+        <w:t>)”.</w:t>
       </w:r>
     </w:p>
     <w:p>
@@ -999,22 +1472,115 @@
           <w:sz w:val="24"/>
           <w:szCs w:val="24"/>
         </w:rPr>
-        <w:t>And then lead into exceptions, and then introduce idea that IronPython and Jython may end up being better than CPython in the long run (challenge the conclusions reached in the “usual” paragraphs)</w:t>
+        <w:lastRenderedPageBreak/>
+        <w:t xml:space="preserve">In programs that use global variables, such as Pi Digits 4, CPython ends up being faster than PyPy. </w:t>
+      </w:r>
+      <w:r>
+        <w:rPr>
+          <w:rFonts w:ascii="Times New Roman" w:hAnsi="Times New Roman" w:cs="Times New Roman"/>
+          <w:sz w:val="24"/>
+          <w:szCs w:val="24"/>
+        </w:rPr>
+        <w:t>Global variables cause a noticeable decrease in performance in Python in general, but this effect is exacerbated in PyPy</w:t>
+      </w:r>
+      <w:r>
+        <w:rPr>
+          <w:rFonts w:ascii="Times New Roman" w:hAnsi="Times New Roman" w:cs="Times New Roman"/>
+          <w:sz w:val="24"/>
+          <w:szCs w:val="24"/>
+        </w:rPr>
+        <w:t>, for reasons unknown.</w:t>
       </w:r>
     </w:p>
     <w:p>
       <w:pPr>
         <w:spacing w:after="0" w:line="480" w:lineRule="auto"/>
+        <w:ind w:firstLine="720"/>
         <w:rPr>
           <w:rFonts w:ascii="Times New Roman" w:hAnsi="Times New Roman" w:cs="Times New Roman"/>
           <w:sz w:val="24"/>
           <w:szCs w:val="24"/>
         </w:rPr>
       </w:pPr>
+      <w:r>
+        <w:rPr>
+          <w:rFonts w:ascii="Times New Roman" w:hAnsi="Times New Roman" w:cs="Times New Roman"/>
+          <w:sz w:val="24"/>
+          <w:szCs w:val="24"/>
+        </w:rPr>
+        <w:t xml:space="preserve">In Knight’s Tour, CPython </w:t>
+      </w:r>
+      <w:r>
+        <w:rPr>
+          <w:rFonts w:ascii="Times New Roman" w:hAnsi="Times New Roman" w:cs="Times New Roman"/>
+          <w:sz w:val="24"/>
+          <w:szCs w:val="24"/>
+        </w:rPr>
+        <w:t xml:space="preserve">3 </w:t>
+      </w:r>
+      <w:r>
+        <w:rPr>
+          <w:rFonts w:ascii="Times New Roman" w:hAnsi="Times New Roman" w:cs="Times New Roman"/>
+          <w:sz w:val="24"/>
+          <w:szCs w:val="24"/>
+        </w:rPr>
+        <w:t xml:space="preserve">and PyPy 3 are faster than CPython </w:t>
+      </w:r>
+      <w:r>
+        <w:rPr>
+          <w:rFonts w:ascii="Times New Roman" w:hAnsi="Times New Roman" w:cs="Times New Roman"/>
+          <w:sz w:val="24"/>
+          <w:szCs w:val="24"/>
+        </w:rPr>
+        <w:t xml:space="preserve">2 </w:t>
+      </w:r>
+      <w:r>
+        <w:rPr>
+          <w:rFonts w:ascii="Times New Roman" w:hAnsi="Times New Roman" w:cs="Times New Roman"/>
+          <w:sz w:val="24"/>
+          <w:szCs w:val="24"/>
+        </w:rPr>
+        <w:t>and PyPy 2, respectively</w:t>
+      </w:r>
+      <w:r>
+        <w:rPr>
+          <w:rFonts w:ascii="Times New Roman" w:hAnsi="Times New Roman" w:cs="Times New Roman"/>
+          <w:sz w:val="24"/>
+          <w:szCs w:val="24"/>
+        </w:rPr>
+        <w:t>. This is due to the program’s use of “</w:t>
+      </w:r>
+      <w:proofErr w:type="spellStart"/>
+      <w:r>
+        <w:rPr>
+          <w:rFonts w:ascii="Times New Roman" w:hAnsi="Times New Roman" w:cs="Times New Roman"/>
+          <w:sz w:val="24"/>
+          <w:szCs w:val="24"/>
+        </w:rPr>
+        <w:t>copy.deepcopy</w:t>
+      </w:r>
+      <w:proofErr w:type="spellEnd"/>
+      <w:r>
+        <w:rPr>
+          <w:rFonts w:ascii="Times New Roman" w:hAnsi="Times New Roman" w:cs="Times New Roman"/>
+          <w:sz w:val="24"/>
+          <w:szCs w:val="24"/>
+        </w:rPr>
+        <w:t>()”, which is almost twice as slow in Python 2 than it is in Python 3, as the latter uses a more effi</w:t>
+      </w:r>
+      <w:r>
+        <w:rPr>
+          <w:rFonts w:ascii="Times New Roman" w:hAnsi="Times New Roman" w:cs="Times New Roman"/>
+          <w:sz w:val="24"/>
+          <w:szCs w:val="24"/>
+        </w:rPr>
+        <w:t>cient version of the function. Although Python 3 is generally slower than Python 2, the fact that the former is being constantly updated and improved does give it certain advantages in cases like these.</w:t>
+      </w:r>
     </w:p>
     <w:p>
       <w:pPr>
         <w:spacing w:after="0" w:line="480" w:lineRule="auto"/>
+        <w:ind w:firstLine="720"/>
         <w:rPr>
           <w:rFonts w:ascii="Times New Roman" w:hAnsi="Times New Roman" w:cs="Times New Roman"/>
           <w:sz w:val="24"/>
@@ -1027,23 +1593,66 @@
           <w:sz w:val="24"/>
           <w:szCs w:val="24"/>
         </w:rPr>
-        <w:t xml:space="preserve">(cut down the </w:t>
-      </w:r>
-      <w:r>
-        <w:rPr>
-          <w:rFonts w:ascii="Times New Roman" w:hAnsi="Times New Roman" w:cs="Times New Roman"/>
-          <w:sz w:val="24"/>
-          <w:szCs w:val="24"/>
-        </w:rPr>
-        <w:t xml:space="preserve">program </w:t>
-      </w:r>
-      <w:r>
-        <w:rPr>
-          <w:rFonts w:ascii="Times New Roman" w:hAnsi="Times New Roman" w:cs="Times New Roman"/>
-          <w:sz w:val="24"/>
-          <w:szCs w:val="24"/>
-        </w:rPr>
-        <w:t>descriptions if running out of space)</w:t>
+        <w:t xml:space="preserve">In Four Squares, execution is trivial for all </w:t>
+      </w:r>
+      <w:r>
+        <w:rPr>
+          <w:rFonts w:ascii="Times New Roman" w:hAnsi="Times New Roman" w:cs="Times New Roman"/>
+          <w:sz w:val="24"/>
+          <w:szCs w:val="24"/>
+        </w:rPr>
+        <w:t xml:space="preserve">of the Python </w:t>
+      </w:r>
+      <w:r>
+        <w:rPr>
+          <w:rFonts w:ascii="Times New Roman" w:hAnsi="Times New Roman" w:cs="Times New Roman"/>
+          <w:sz w:val="24"/>
+          <w:szCs w:val="24"/>
+        </w:rPr>
+        <w:t xml:space="preserve">implementations except </w:t>
+      </w:r>
+      <w:r>
+        <w:rPr>
+          <w:rFonts w:ascii="Times New Roman" w:hAnsi="Times New Roman" w:cs="Times New Roman"/>
+          <w:sz w:val="24"/>
+          <w:szCs w:val="24"/>
+        </w:rPr>
+        <w:t xml:space="preserve">for </w:t>
+      </w:r>
+      <w:r>
+        <w:rPr>
+          <w:rFonts w:ascii="Times New Roman" w:hAnsi="Times New Roman" w:cs="Times New Roman"/>
+          <w:sz w:val="24"/>
+          <w:szCs w:val="24"/>
+        </w:rPr>
+        <w:t>Jython and IronPython</w:t>
+      </w:r>
+      <w:r>
+        <w:rPr>
+          <w:rFonts w:ascii="Times New Roman" w:hAnsi="Times New Roman" w:cs="Times New Roman"/>
+          <w:sz w:val="24"/>
+          <w:szCs w:val="24"/>
+        </w:rPr>
+        <w:t>. This is because the program, which finds all unique solutions to the four squares problem, also outputs those solutions to the console. Printing to the console is extremely slow for the JVM and the CLR, which results in Jython and IronPython performing much worse than any other Python implementation. The actual implementation of Jython and IronPython themselves has nothing to do with the slowdown in this case.</w:t>
+      </w:r>
+    </w:p>
+    <w:p>
+      <w:pPr>
+        <w:spacing w:after="0" w:line="480" w:lineRule="auto"/>
+        <w:ind w:firstLine="720"/>
+        <w:rPr>
+          <w:rFonts w:ascii="Times New Roman" w:hAnsi="Times New Roman" w:cs="Times New Roman"/>
+          <w:sz w:val="24"/>
+          <w:szCs w:val="24"/>
+        </w:rPr>
+      </w:pPr>
+      <w:r>
+        <w:rPr>
+          <w:rFonts w:ascii="Times New Roman" w:hAnsi="Times New Roman" w:cs="Times New Roman"/>
+          <w:sz w:val="24"/>
+          <w:szCs w:val="24"/>
+        </w:rPr>
+        <w:t>From the data, it is concluded that PyPy 2 or 3 should be used whenever possible, due to their speed and respective compatibility with Python 2 and 3. However, as the default implementation, CPython is competent in terms of performance, at least when compared to other Python implementations. As for Jython and IronPython, if one requires either the Java or .NET libraries, respectively, then their performance is perfectly acceptable. Each of the Python implementations has their advantages and disadvantages, and none of them completely outclass any of the others.</w:t>
       </w:r>
     </w:p>
     <w:sectPr>
@@ -1175,7 +1784,7 @@
             <w:sz w:val="24"/>
             <w:szCs w:val="24"/>
           </w:rPr>
-          <w:t>3</w:t>
+          <w:t>5</w:t>
         </w:r>
         <w:r>
           <w:rPr>
@@ -1595,11 +2204,12 @@
   <w:style w:type="paragraph" w:default="1" w:styleId="Normal">
     <w:name w:val="Normal"/>
     <w:qFormat/>
-    <w:rsid w:val="00C16635"/>
+    <w:rsid w:val="000471B4"/>
   </w:style>
   <w:style w:type="character" w:default="1" w:styleId="DefaultParagraphFont">
     <w:name w:val="Default Paragraph Font"/>
     <w:uiPriority w:val="1"/>
+    <w:semiHidden/>
     <w:unhideWhenUsed/>
   </w:style>
   <w:style w:type="table" w:default="1" w:styleId="TableNormal">

</xml_diff>